<commit_message>
colors for  up d3 legend
</commit_message>
<xml_diff>
--- a/docs/IntensityPlotScope.docx
+++ b/docs/IntensityPlotScope.docx
@@ -692,7 +692,10 @@
         </w:numPr>
       </w:pPr>
       <w:r>
-        <w:t>☐ Cleaner codebase</w:t>
+        <w:t xml:space="preserve">☒ </w:t>
+      </w:r>
+      <w:r>
+        <w:t>Cleaner codebase</w:t>
       </w:r>
     </w:p>
     <w:p>
@@ -704,7 +707,10 @@
         </w:numPr>
       </w:pPr>
       <w:r>
-        <w:t>☐ Server-less implementation</w:t>
+        <w:t xml:space="preserve">☒ </w:t>
+      </w:r>
+      <w:r>
+        <w:t>Server-less implementation</w:t>
       </w:r>
     </w:p>
     <w:p>
@@ -716,7 +722,10 @@
         </w:numPr>
       </w:pPr>
       <w:r>
-        <w:t>☐ Use case analysis</w:t>
+        <w:t xml:space="preserve">☒ </w:t>
+      </w:r>
+      <w:r>
+        <w:t>Use case analysis</w:t>
       </w:r>
     </w:p>
     <w:p>
@@ -728,7 +737,10 @@
         </w:numPr>
       </w:pPr>
       <w:r>
-        <w:t>☐ Usability analysis</w:t>
+        <w:t xml:space="preserve">☒ </w:t>
+      </w:r>
+      <w:r>
+        <w:t>Usability analysis</w:t>
       </w:r>
     </w:p>
     <w:p>
@@ -740,7 +752,12 @@
         </w:numPr>
       </w:pPr>
       <w:r>
-        <w:t>☐ Visualization component distilled</w:t>
+        <w:t xml:space="preserve">☒ </w:t>
+      </w:r>
+      <w:bookmarkStart w:id="8" w:name="_GoBack"/>
+      <w:bookmarkEnd w:id="8"/>
+      <w:r>
+        <w:t>Visualization component distilled</w:t>
       </w:r>
     </w:p>
     <w:p>
@@ -848,8 +865,6 @@
       <w:r>
         <w:br/>
       </w:r>
-      <w:bookmarkStart w:id="8" w:name="_GoBack"/>
-      <w:bookmarkEnd w:id="8"/>
     </w:p>
     <w:p>
       <w:pPr>

</xml_diff>